<commit_message>
added timestamp attribute erd correction
</commit_message>
<xml_diff>
--- a/Report Items/Smart System ERD and Documentation.docx
+++ b/Report Items/Smart System ERD and Documentation.docx
@@ -96,10 +96,10 @@
           <w:lang w:eastAsia="en-GB"/>
         </w:rPr>
         <w:drawing>
-          <wp:inline distT="0" distB="0" distL="0" distR="0" wp14:anchorId="13834CE2" wp14:editId="635E9D19">
-            <wp:extent cx="6080166" cy="3890615"/>
-            <wp:effectExtent l="0" t="0" r="0" b="0"/>
-            <wp:docPr id="1" name="Picture 1"/>
+          <wp:inline distT="0" distB="0" distL="0" distR="0">
+            <wp:extent cx="5723890" cy="3669665"/>
+            <wp:effectExtent l="0" t="0" r="0" b="6985"/>
+            <wp:docPr id="3" name="Picture 3"/>
             <wp:cNvGraphicFramePr>
               <a:graphicFrameLocks xmlns:a="http://schemas.openxmlformats.org/drawingml/2006/main" noChangeAspect="1"/>
             </wp:cNvGraphicFramePr>
@@ -107,30 +107,36 @@
               <a:graphicData uri="http://schemas.openxmlformats.org/drawingml/2006/picture">
                 <pic:pic xmlns:pic="http://schemas.openxmlformats.org/drawingml/2006/picture">
                   <pic:nvPicPr>
-                    <pic:cNvPr id="1" name=""/>
-                    <pic:cNvPicPr/>
+                    <pic:cNvPr id="0" name="Picture 1"/>
+                    <pic:cNvPicPr>
+                      <a:picLocks noChangeAspect="1" noChangeArrowheads="1"/>
+                    </pic:cNvPicPr>
                   </pic:nvPicPr>
-                  <pic:blipFill rotWithShape="1">
-                    <a:blip r:embed="rId4"/>
-                    <a:srcRect l="15334" t="10319" r="15051" b="10455"/>
-                    <a:stretch/>
+                  <pic:blipFill>
+                    <a:blip r:embed="rId4">
+                      <a:extLst>
+                        <a:ext uri="{28A0092B-C50C-407E-A947-70E740481C1C}">
+                          <a14:useLocalDpi xmlns:a14="http://schemas.microsoft.com/office/drawing/2010/main" val="0"/>
+                        </a:ext>
+                      </a:extLst>
+                    </a:blip>
+                    <a:srcRect/>
+                    <a:stretch>
+                      <a:fillRect/>
+                    </a:stretch>
                   </pic:blipFill>
                   <pic:spPr bwMode="auto">
                     <a:xfrm>
                       <a:off x="0" y="0"/>
-                      <a:ext cx="6101212" cy="3904082"/>
+                      <a:ext cx="5723890" cy="3669665"/>
                     </a:xfrm>
                     <a:prstGeom prst="rect">
                       <a:avLst/>
                     </a:prstGeom>
+                    <a:noFill/>
                     <a:ln>
                       <a:noFill/>
                     </a:ln>
-                    <a:extLst>
-                      <a:ext uri="{53640926-AAD7-44D8-BBD7-CCE9431645EC}">
-                        <a14:shadowObscured xmlns:a14="http://schemas.microsoft.com/office/drawing/2010/main"/>
-                      </a:ext>
-                    </a:extLst>
                   </pic:spPr>
                 </pic:pic>
               </a:graphicData>
@@ -138,6 +144,8 @@
           </wp:inline>
         </w:drawing>
       </w:r>
+      <w:bookmarkStart w:id="0" w:name="_GoBack"/>
+      <w:bookmarkEnd w:id="0"/>
     </w:p>
     <w:p>
       <w:pPr>
@@ -159,8 +167,6 @@
       <w:r>
         <w:t>Refinements included the addition of auto incremented IDs which act as the primary keys in both Device and Readings tables.  Device ID was also added to the readings table during the refinements process. This is the foreign key in the Readings table, referencing ID in the devices table.</w:t>
       </w:r>
-      <w:bookmarkStart w:id="0" w:name="_GoBack"/>
-      <w:bookmarkEnd w:id="0"/>
     </w:p>
     <w:p>
       <w:pPr>

</xml_diff>